<commit_message>
Phase 1 complete, transfer
</commit_message>
<xml_diff>
--- a/Work_Schedule.docx
+++ b/Work_Schedule.docx
@@ -18,6 +18,8 @@
         </w:rPr>
         <w:t>Work</w:t>
       </w:r>
+      <w:bookmarkStart w:id="0" w:name="_GoBack"/>
+      <w:bookmarkEnd w:id="0"/>
       <w:r>
         <w:rPr>
           <w:b/>
@@ -186,7 +188,13 @@
         <w:t xml:space="preserve"> </w:t>
       </w:r>
       <w:r>
-        <w:t>(_____________)</w:t>
+        <w:t>(</w:t>
+      </w:r>
+      <w:r>
+        <w:t>Matthew</w:t>
+      </w:r>
+      <w:r>
+        <w:t>)</w:t>
       </w:r>
       <w:r>
         <w:t xml:space="preserve"> </w:t>
@@ -257,7 +265,13 @@
         <w:t xml:space="preserve"> </w:t>
       </w:r>
       <w:r>
-        <w:t xml:space="preserve">(________________) </w:t>
+        <w:t>(</w:t>
+      </w:r>
+      <w:r>
+        <w:t>Ibrahim</w:t>
+      </w:r>
+      <w:r>
+        <w:t xml:space="preserve">) </w:t>
       </w:r>
       <w:r>
         <w:rPr>
@@ -471,13 +485,16 @@
       <w:r>
         <w:t>user</w:t>
       </w:r>
-      <w:bookmarkStart w:id="0" w:name="_GoBack"/>
-      <w:bookmarkEnd w:id="0"/>
       <w:r>
         <w:t xml:space="preserve"> is. (Matthew) (</w:t>
       </w:r>
-      <w:r>
-        <w:t>1 minute max</w:t>
+      <w:proofErr w:type="gramStart"/>
+      <w:r>
+        <w:t>1 minute</w:t>
+      </w:r>
+      <w:proofErr w:type="gramEnd"/>
+      <w:r>
+        <w:t xml:space="preserve"> max</w:t>
       </w:r>
       <w:r>
         <w:t>)</w:t>
@@ -494,8 +511,13 @@
       <w:r>
         <w:t>Talk about initial conceptual model (Ibrahim) (</w:t>
       </w:r>
-      <w:r>
-        <w:t>1 minute max</w:t>
+      <w:proofErr w:type="gramStart"/>
+      <w:r>
+        <w:t>1 minute</w:t>
+      </w:r>
+      <w:proofErr w:type="gramEnd"/>
+      <w:r>
+        <w:t xml:space="preserve"> max</w:t>
       </w:r>
       <w:r>
         <w:t>).</w:t>
@@ -512,8 +534,13 @@
       <w:r>
         <w:t>Talk about “revisions to your conceptual model, as a result of reflection during the design process moving from low to higher fidelity prototyping.” (Jack) (</w:t>
       </w:r>
-      <w:r>
-        <w:t>1 minute max</w:t>
+      <w:proofErr w:type="gramStart"/>
+      <w:r>
+        <w:t>1 minute</w:t>
+      </w:r>
+      <w:proofErr w:type="gramEnd"/>
+      <w:r>
+        <w:t xml:space="preserve"> max</w:t>
       </w:r>
       <w:r>
         <w:t>)</w:t>

</xml_diff>